<commit_message>
Arrow function and objects
</commit_message>
<xml_diff>
--- a/Programowanie - JavaScript - React.docx
+++ b/Programowanie - JavaScript - React.docx
@@ -23269,69 +23269,6 @@
     </w:p>
     <w:p>
       <w:pPr>
-        <w:spacing w:after="0" w:line="240" w:lineRule="auto"/>
-        <w:jc w:val="both"/>
-        <w:rPr>
-          <w:rFonts w:cstheme="minorHAnsi"/>
-          <w:b/>
-          <w:bCs/>
-        </w:rPr>
-      </w:pPr>
-      <w:r>
-        <w:rPr>
-          <w:rFonts w:cstheme="minorHAnsi"/>
-          <w:b/>
-          <w:bCs/>
-        </w:rPr>
-        <w:lastRenderedPageBreak/>
-        <w:t>8</w:t>
-      </w:r>
-      <w:r>
-        <w:rPr>
-          <w:rFonts w:cstheme="minorHAnsi"/>
-          <w:b/>
-          <w:bCs/>
-        </w:rPr>
-        <w:t>.</w:t>
-      </w:r>
-      <w:r>
-        <w:rPr>
-          <w:rFonts w:cstheme="minorHAnsi"/>
-          <w:b/>
-          <w:bCs/>
-        </w:rPr>
-        <w:tab/>
-      </w:r>
-      <w:r>
-        <w:rPr>
-          <w:rFonts w:cstheme="minorHAnsi"/>
-          <w:b/>
-          <w:bCs/>
-        </w:rPr>
-        <w:t>Pozostałe</w:t>
-      </w:r>
-      <w:r>
-        <w:rPr>
-          <w:rFonts w:cstheme="minorHAnsi"/>
-          <w:b/>
-          <w:bCs/>
-        </w:rPr>
-        <w:t>:</w:t>
-      </w:r>
-    </w:p>
-    <w:p>
-      <w:pPr>
-        <w:spacing w:after="0" w:line="240" w:lineRule="auto"/>
-        <w:jc w:val="both"/>
-        <w:rPr>
-          <w:rFonts w:cstheme="minorHAnsi"/>
-          <w:b/>
-          <w:bCs/>
-        </w:rPr>
-      </w:pPr>
-    </w:p>
-    <w:p>
-      <w:pPr>
         <w:pStyle w:val="Akapitzlist"/>
         <w:numPr>
           <w:ilvl w:val="0"/>
@@ -23347,64 +23284,539 @@
         <w:rPr>
           <w:rFonts w:cstheme="minorHAnsi"/>
         </w:rPr>
-        <w:t>Włączenie konsoli na przykładzie przeglądarki Google Chrome:</w:t>
-      </w:r>
-    </w:p>
-    <w:p>
-      <w:pPr>
-        <w:pStyle w:val="Akapitzlist"/>
-        <w:spacing w:after="0" w:line="240" w:lineRule="auto"/>
-        <w:jc w:val="both"/>
-        <w:rPr>
-          <w:rFonts w:cstheme="minorHAnsi"/>
-        </w:rPr>
-      </w:pPr>
-      <w:r>
-        <w:rPr>
-          <w:rFonts w:cstheme="minorHAnsi"/>
-        </w:rPr>
-        <w:t xml:space="preserve">Będąc w oknie przeglądarki </w:t>
-      </w:r>
-      <w:r>
-        <w:rPr>
-          <w:rFonts w:cstheme="minorHAnsi"/>
-        </w:rPr>
-        <w:t xml:space="preserve">wchodzimy w narzędzia deweloperskie poprzez naciśnięcie przycisku F12. Następnie w menu wybieramy zakładkę </w:t>
-      </w:r>
-      <w:r>
-        <w:rPr>
-          <w:rFonts w:cstheme="minorHAnsi"/>
-        </w:rPr>
-        <w:t>„</w:t>
-      </w:r>
-      <w:proofErr w:type="spellStart"/>
-      <w:r>
-        <w:rPr>
-          <w:rFonts w:cstheme="minorHAnsi"/>
-        </w:rPr>
-        <w:t>Console</w:t>
-      </w:r>
-      <w:proofErr w:type="spellEnd"/>
-      <w:r>
-        <w:rPr>
-          <w:rFonts w:cstheme="minorHAnsi"/>
-        </w:rPr>
-        <w:t>”</w:t>
-      </w:r>
+        <w:lastRenderedPageBreak/>
+        <w:t>Funkcja strzałkowa a obiekty:</w:t>
+      </w:r>
+    </w:p>
+    <w:p>
+      <w:pPr>
+        <w:spacing w:after="0" w:line="240" w:lineRule="auto"/>
+        <w:jc w:val="both"/>
+        <w:rPr>
+          <w:rFonts w:cstheme="minorHAnsi"/>
+        </w:rPr>
+      </w:pPr>
+    </w:p>
+    <w:p>
+      <w:pPr>
+        <w:spacing w:after="0" w:line="240" w:lineRule="auto"/>
+        <w:ind w:left="708"/>
+        <w:jc w:val="both"/>
+        <w:rPr>
+          <w:rFonts w:cstheme="minorHAnsi"/>
+        </w:rPr>
+      </w:pPr>
+      <w:r>
+        <w:rPr>
+          <w:rFonts w:cstheme="minorHAnsi"/>
+        </w:rPr>
+        <w:t xml:space="preserve">Funkcja strzałkowa nie ma dostępu do obiektu </w:t>
+      </w:r>
+      <w:proofErr w:type="spellStart"/>
+      <w:r>
+        <w:rPr>
+          <w:rFonts w:cstheme="minorHAnsi"/>
+        </w:rPr>
+        <w:t>arguments</w:t>
+      </w:r>
+      <w:proofErr w:type="spellEnd"/>
+      <w:r>
+        <w:rPr>
+          <w:rFonts w:cstheme="minorHAnsi"/>
+        </w:rPr>
+        <w:t>,</w:t>
+      </w:r>
+      <w:r>
+        <w:rPr>
+          <w:rFonts w:cstheme="minorHAnsi"/>
+        </w:rPr>
+        <w:t xml:space="preserve"> </w:t>
+      </w:r>
+      <w:r>
+        <w:rPr>
+          <w:rFonts w:cstheme="minorHAnsi"/>
+        </w:rPr>
+        <w:t xml:space="preserve">ale można użyć dla niej operatora </w:t>
+      </w:r>
+      <w:proofErr w:type="spellStart"/>
+      <w:r>
+        <w:rPr>
+          <w:rFonts w:cstheme="minorHAnsi"/>
+        </w:rPr>
+        <w:t>rest</w:t>
+      </w:r>
+      <w:proofErr w:type="spellEnd"/>
       <w:r>
         <w:rPr>
           <w:rFonts w:cstheme="minorHAnsi"/>
         </w:rPr>
         <w:t>.</w:t>
       </w:r>
-    </w:p>
-    <w:p>
-      <w:pPr>
-        <w:pStyle w:val="Akapitzlist"/>
-        <w:spacing w:after="0" w:line="240" w:lineRule="auto"/>
-        <w:jc w:val="both"/>
-        <w:rPr>
-          <w:rFonts w:cstheme="minorHAnsi"/>
+      <w:r>
+        <w:rPr>
+          <w:rFonts w:cstheme="minorHAnsi"/>
+        </w:rPr>
+        <w:t xml:space="preserve"> Przykłady:</w:t>
+      </w:r>
+    </w:p>
+    <w:p>
+      <w:pPr>
+        <w:spacing w:after="0" w:line="240" w:lineRule="auto"/>
+        <w:ind w:left="708"/>
+        <w:jc w:val="both"/>
+        <w:rPr>
+          <w:rFonts w:cstheme="minorHAnsi"/>
+        </w:rPr>
+      </w:pPr>
+    </w:p>
+    <w:p>
+      <w:pPr>
+        <w:spacing w:after="0" w:line="240" w:lineRule="auto"/>
+        <w:ind w:left="708"/>
+        <w:jc w:val="both"/>
+        <w:rPr>
+          <w:rFonts w:cstheme="minorHAnsi"/>
+        </w:rPr>
+      </w:pPr>
+      <w:r>
+        <w:rPr>
+          <w:rFonts w:cstheme="minorHAnsi"/>
+        </w:rPr>
+        <w:t xml:space="preserve">        // Zastosowanie operatora </w:t>
+      </w:r>
+      <w:proofErr w:type="spellStart"/>
+      <w:r>
+        <w:rPr>
+          <w:rFonts w:cstheme="minorHAnsi"/>
+        </w:rPr>
+        <w:t>rest</w:t>
+      </w:r>
+      <w:proofErr w:type="spellEnd"/>
+      <w:r>
+        <w:rPr>
+          <w:rFonts w:cstheme="minorHAnsi"/>
+        </w:rPr>
+        <w:t xml:space="preserve"> w funkcji strzałkowej</w:t>
+      </w:r>
+    </w:p>
+    <w:p>
+      <w:pPr>
+        <w:spacing w:after="0" w:line="240" w:lineRule="auto"/>
+        <w:ind w:left="708"/>
+        <w:jc w:val="both"/>
+        <w:rPr>
+          <w:rFonts w:cstheme="minorHAnsi"/>
+        </w:rPr>
+      </w:pPr>
+      <w:r>
+        <w:rPr>
+          <w:rFonts w:cstheme="minorHAnsi"/>
+        </w:rPr>
+        <w:t xml:space="preserve">        </w:t>
+      </w:r>
+      <w:proofErr w:type="spellStart"/>
+      <w:r>
+        <w:rPr>
+          <w:rFonts w:cstheme="minorHAnsi"/>
+        </w:rPr>
+        <w:t>let</w:t>
+      </w:r>
+      <w:proofErr w:type="spellEnd"/>
+      <w:r>
+        <w:rPr>
+          <w:rFonts w:cstheme="minorHAnsi"/>
+        </w:rPr>
+        <w:t xml:space="preserve"> </w:t>
+      </w:r>
+      <w:proofErr w:type="spellStart"/>
+      <w:r>
+        <w:rPr>
+          <w:rFonts w:cstheme="minorHAnsi"/>
+        </w:rPr>
+        <w:t>pokazArgumenty</w:t>
+      </w:r>
+      <w:proofErr w:type="spellEnd"/>
+      <w:r>
+        <w:rPr>
+          <w:rFonts w:cstheme="minorHAnsi"/>
+        </w:rPr>
+        <w:t xml:space="preserve"> = (...parametry) =&gt; console.log(parametry);</w:t>
+      </w:r>
+    </w:p>
+    <w:p>
+      <w:pPr>
+        <w:spacing w:after="0" w:line="240" w:lineRule="auto"/>
+        <w:ind w:left="708"/>
+        <w:jc w:val="both"/>
+        <w:rPr>
+          <w:rFonts w:cstheme="minorHAnsi"/>
+        </w:rPr>
+      </w:pPr>
+    </w:p>
+    <w:p>
+      <w:pPr>
+        <w:spacing w:after="0" w:line="240" w:lineRule="auto"/>
+        <w:ind w:left="708"/>
+        <w:jc w:val="both"/>
+        <w:rPr>
+          <w:rFonts w:cstheme="minorHAnsi"/>
+        </w:rPr>
+      </w:pPr>
+      <w:r>
+        <w:rPr>
+          <w:rFonts w:cstheme="minorHAnsi"/>
+        </w:rPr>
+        <w:t xml:space="preserve">        // Wywołanie funkcji strzałkowej</w:t>
+      </w:r>
+    </w:p>
+    <w:p>
+      <w:pPr>
+        <w:spacing w:after="0" w:line="240" w:lineRule="auto"/>
+        <w:ind w:left="708"/>
+        <w:jc w:val="both"/>
+        <w:rPr>
+          <w:rFonts w:cstheme="minorHAnsi"/>
+        </w:rPr>
+      </w:pPr>
+      <w:r>
+        <w:rPr>
+          <w:rFonts w:cstheme="minorHAnsi"/>
+        </w:rPr>
+        <w:t xml:space="preserve">        </w:t>
+      </w:r>
+      <w:proofErr w:type="spellStart"/>
+      <w:r>
+        <w:rPr>
+          <w:rFonts w:cstheme="minorHAnsi"/>
+        </w:rPr>
+        <w:t>pokazArgumenty</w:t>
+      </w:r>
+      <w:proofErr w:type="spellEnd"/>
+      <w:r>
+        <w:rPr>
+          <w:rFonts w:cstheme="minorHAnsi"/>
+        </w:rPr>
+        <w:t>(1,2,3,4);</w:t>
+      </w:r>
+    </w:p>
+    <w:p>
+      <w:pPr>
+        <w:spacing w:after="0" w:line="240" w:lineRule="auto"/>
+        <w:ind w:left="708"/>
+        <w:jc w:val="both"/>
+        <w:rPr>
+          <w:rFonts w:cstheme="minorHAnsi"/>
+        </w:rPr>
+      </w:pPr>
+    </w:p>
+    <w:p>
+      <w:pPr>
+        <w:spacing w:after="0" w:line="240" w:lineRule="auto"/>
+        <w:ind w:left="708"/>
+        <w:jc w:val="both"/>
+        <w:rPr>
+          <w:rFonts w:cstheme="minorHAnsi"/>
+        </w:rPr>
+      </w:pPr>
+      <w:r>
+        <w:rPr>
+          <w:rFonts w:cstheme="minorHAnsi"/>
+        </w:rPr>
+        <w:t xml:space="preserve">        // Sposób nr 1 zwrócenia obiektu z funkcji strzałkowej</w:t>
+      </w:r>
+    </w:p>
+    <w:p>
+      <w:pPr>
+        <w:spacing w:after="0" w:line="240" w:lineRule="auto"/>
+        <w:ind w:left="708"/>
+        <w:jc w:val="both"/>
+        <w:rPr>
+          <w:rFonts w:cstheme="minorHAnsi"/>
+        </w:rPr>
+      </w:pPr>
+      <w:r>
+        <w:rPr>
+          <w:rFonts w:cstheme="minorHAnsi"/>
+        </w:rPr>
+        <w:t xml:space="preserve">        </w:t>
+      </w:r>
+      <w:proofErr w:type="spellStart"/>
+      <w:r>
+        <w:rPr>
+          <w:rFonts w:cstheme="minorHAnsi"/>
+        </w:rPr>
+        <w:t>let</w:t>
+      </w:r>
+      <w:proofErr w:type="spellEnd"/>
+      <w:r>
+        <w:rPr>
+          <w:rFonts w:cstheme="minorHAnsi"/>
+        </w:rPr>
+        <w:t xml:space="preserve"> obiekt = (data) =&gt; {</w:t>
+      </w:r>
+    </w:p>
+    <w:p>
+      <w:pPr>
+        <w:spacing w:after="0" w:line="240" w:lineRule="auto"/>
+        <w:ind w:left="708"/>
+        <w:jc w:val="both"/>
+        <w:rPr>
+          <w:rFonts w:cstheme="minorHAnsi"/>
+        </w:rPr>
+      </w:pPr>
+      <w:r>
+        <w:rPr>
+          <w:rFonts w:cstheme="minorHAnsi"/>
+        </w:rPr>
+        <w:t xml:space="preserve">            return {</w:t>
+      </w:r>
+    </w:p>
+    <w:p>
+      <w:pPr>
+        <w:spacing w:after="0" w:line="240" w:lineRule="auto"/>
+        <w:ind w:left="708"/>
+        <w:jc w:val="both"/>
+        <w:rPr>
+          <w:rFonts w:cstheme="minorHAnsi"/>
+        </w:rPr>
+      </w:pPr>
+      <w:r>
+        <w:rPr>
+          <w:rFonts w:cstheme="minorHAnsi"/>
+        </w:rPr>
+        <w:t xml:space="preserve">                data: data</w:t>
+      </w:r>
+    </w:p>
+    <w:p>
+      <w:pPr>
+        <w:spacing w:after="0" w:line="240" w:lineRule="auto"/>
+        <w:ind w:left="708"/>
+        <w:jc w:val="both"/>
+        <w:rPr>
+          <w:rFonts w:cstheme="minorHAnsi"/>
+        </w:rPr>
+      </w:pPr>
+      <w:r>
+        <w:rPr>
+          <w:rFonts w:cstheme="minorHAnsi"/>
+        </w:rPr>
+        <w:t xml:space="preserve">            };</w:t>
+      </w:r>
+    </w:p>
+    <w:p>
+      <w:pPr>
+        <w:spacing w:after="0" w:line="240" w:lineRule="auto"/>
+        <w:ind w:left="708"/>
+        <w:jc w:val="both"/>
+        <w:rPr>
+          <w:rFonts w:cstheme="minorHAnsi"/>
+        </w:rPr>
+      </w:pPr>
+      <w:r>
+        <w:rPr>
+          <w:rFonts w:cstheme="minorHAnsi"/>
+        </w:rPr>
+        <w:t xml:space="preserve">        }</w:t>
+      </w:r>
+    </w:p>
+    <w:p>
+      <w:pPr>
+        <w:spacing w:after="0" w:line="240" w:lineRule="auto"/>
+        <w:ind w:left="708"/>
+        <w:jc w:val="both"/>
+        <w:rPr>
+          <w:rFonts w:cstheme="minorHAnsi"/>
+        </w:rPr>
+      </w:pPr>
+      <w:r>
+        <w:rPr>
+          <w:rFonts w:cstheme="minorHAnsi"/>
+        </w:rPr>
+        <w:t xml:space="preserve">        // Podgląd zwróconego obiektu z zawartością "Anna"</w:t>
+      </w:r>
+    </w:p>
+    <w:p>
+      <w:pPr>
+        <w:spacing w:after="0" w:line="240" w:lineRule="auto"/>
+        <w:ind w:left="708"/>
+        <w:jc w:val="both"/>
+        <w:rPr>
+          <w:rFonts w:cstheme="minorHAnsi"/>
+        </w:rPr>
+      </w:pPr>
+      <w:r>
+        <w:rPr>
+          <w:rFonts w:cstheme="minorHAnsi"/>
+        </w:rPr>
+        <w:t xml:space="preserve">        console.log(obiekt("Anna"));</w:t>
+      </w:r>
+    </w:p>
+    <w:p>
+      <w:pPr>
+        <w:spacing w:after="0" w:line="240" w:lineRule="auto"/>
+        <w:ind w:left="708"/>
+        <w:jc w:val="both"/>
+        <w:rPr>
+          <w:rFonts w:cstheme="minorHAnsi"/>
+        </w:rPr>
+      </w:pPr>
+    </w:p>
+    <w:p>
+      <w:pPr>
+        <w:spacing w:after="0" w:line="240" w:lineRule="auto"/>
+        <w:ind w:left="708"/>
+        <w:jc w:val="both"/>
+        <w:rPr>
+          <w:rFonts w:cstheme="minorHAnsi"/>
+        </w:rPr>
+      </w:pPr>
+      <w:r>
+        <w:rPr>
+          <w:rFonts w:cstheme="minorHAnsi"/>
+        </w:rPr>
+        <w:t xml:space="preserve">        // Sposób nr 2 zwrócenia obiektu z funkcji strzałkowej bez return</w:t>
+      </w:r>
+    </w:p>
+    <w:p>
+      <w:pPr>
+        <w:spacing w:after="0" w:line="240" w:lineRule="auto"/>
+        <w:ind w:left="708"/>
+        <w:jc w:val="both"/>
+        <w:rPr>
+          <w:rFonts w:cstheme="minorHAnsi"/>
+        </w:rPr>
+      </w:pPr>
+      <w:r>
+        <w:rPr>
+          <w:rFonts w:cstheme="minorHAnsi"/>
+        </w:rPr>
+        <w:t xml:space="preserve">        </w:t>
+      </w:r>
+      <w:proofErr w:type="spellStart"/>
+      <w:r>
+        <w:rPr>
+          <w:rFonts w:cstheme="minorHAnsi"/>
+        </w:rPr>
+        <w:t>let</w:t>
+      </w:r>
+      <w:proofErr w:type="spellEnd"/>
+      <w:r>
+        <w:rPr>
+          <w:rFonts w:cstheme="minorHAnsi"/>
+        </w:rPr>
+        <w:t xml:space="preserve"> obiekt2 = (data) =&gt; ({data: data});</w:t>
+      </w:r>
+    </w:p>
+    <w:p>
+      <w:pPr>
+        <w:spacing w:after="0" w:line="240" w:lineRule="auto"/>
+        <w:ind w:left="708"/>
+        <w:jc w:val="both"/>
+        <w:rPr>
+          <w:rFonts w:cstheme="minorHAnsi"/>
+        </w:rPr>
+      </w:pPr>
+    </w:p>
+    <w:p>
+      <w:pPr>
+        <w:spacing w:after="0" w:line="240" w:lineRule="auto"/>
+        <w:ind w:left="708"/>
+        <w:jc w:val="both"/>
+        <w:rPr>
+          <w:rFonts w:cstheme="minorHAnsi"/>
+        </w:rPr>
+      </w:pPr>
+      <w:r>
+        <w:rPr>
+          <w:rFonts w:cstheme="minorHAnsi"/>
+        </w:rPr>
+        <w:t xml:space="preserve">        // Podgląd zwróconego obiektu z zawartością "Ula"</w:t>
+      </w:r>
+    </w:p>
+    <w:p>
+      <w:pPr>
+        <w:spacing w:after="0" w:line="240" w:lineRule="auto"/>
+        <w:ind w:left="708"/>
+        <w:jc w:val="both"/>
+        <w:rPr>
+          <w:rFonts w:cstheme="minorHAnsi"/>
+        </w:rPr>
+      </w:pPr>
+      <w:r>
+        <w:rPr>
+          <w:rFonts w:cstheme="minorHAnsi"/>
+        </w:rPr>
+        <w:t xml:space="preserve">        console.log(obiekt("Ula"));</w:t>
+      </w:r>
+    </w:p>
+    <w:p>
+      <w:pPr>
+        <w:spacing w:after="0" w:line="240" w:lineRule="auto"/>
+        <w:jc w:val="both"/>
+        <w:rPr>
+          <w:rFonts w:cstheme="minorHAnsi"/>
+        </w:rPr>
+      </w:pPr>
+    </w:p>
+    <w:p>
+      <w:pPr>
+        <w:spacing w:after="0" w:line="240" w:lineRule="auto"/>
+        <w:jc w:val="both"/>
+        <w:rPr>
+          <w:rFonts w:cstheme="minorHAnsi"/>
+          <w:b/>
+          <w:bCs/>
+        </w:rPr>
+      </w:pPr>
+      <w:r>
+        <w:rPr>
+          <w:rFonts w:cstheme="minorHAnsi"/>
+          <w:b/>
+          <w:bCs/>
+        </w:rPr>
+        <w:t>8</w:t>
+      </w:r>
+      <w:r>
+        <w:rPr>
+          <w:rFonts w:cstheme="minorHAnsi"/>
+          <w:b/>
+          <w:bCs/>
+        </w:rPr>
+        <w:t>.</w:t>
+      </w:r>
+      <w:r>
+        <w:rPr>
+          <w:rFonts w:cstheme="minorHAnsi"/>
+          <w:b/>
+          <w:bCs/>
+        </w:rPr>
+        <w:tab/>
+      </w:r>
+      <w:r>
+        <w:rPr>
+          <w:rFonts w:cstheme="minorHAnsi"/>
+          <w:b/>
+          <w:bCs/>
+        </w:rPr>
+        <w:t>Pozostałe</w:t>
+      </w:r>
+      <w:r>
+        <w:rPr>
+          <w:rFonts w:cstheme="minorHAnsi"/>
+          <w:b/>
+          <w:bCs/>
+        </w:rPr>
+        <w:t>:</w:t>
+      </w:r>
+    </w:p>
+    <w:p>
+      <w:pPr>
+        <w:spacing w:after="0" w:line="240" w:lineRule="auto"/>
+        <w:jc w:val="both"/>
+        <w:rPr>
+          <w:rFonts w:cstheme="minorHAnsi"/>
+          <w:b/>
+          <w:bCs/>
         </w:rPr>
       </w:pPr>
     </w:p>
@@ -23425,23 +23837,35 @@
         <w:rPr>
           <w:rFonts w:cstheme="minorHAnsi"/>
         </w:rPr>
-        <w:t>Wyłączenie alertów o błędach w konsoli, w ten sposób by otrzymywać informacje jedynie z naszych skryptów:</w:t>
-      </w:r>
-    </w:p>
-    <w:p>
-      <w:pPr>
-        <w:pStyle w:val="Akapitzlist"/>
-        <w:spacing w:after="0" w:line="240" w:lineRule="auto"/>
-        <w:jc w:val="both"/>
-        <w:rPr>
-          <w:rFonts w:cstheme="minorHAnsi"/>
-        </w:rPr>
-      </w:pPr>
-      <w:r>
-        <w:rPr>
-          <w:rFonts w:cstheme="minorHAnsi"/>
-        </w:rPr>
-        <w:t>Będąc w narzędziach deweloperskich w menu wybieramy zakładkę „</w:t>
+        <w:t>Włączenie konsoli na przykładzie przeglądarki Google Chrome:</w:t>
+      </w:r>
+    </w:p>
+    <w:p>
+      <w:pPr>
+        <w:pStyle w:val="Akapitzlist"/>
+        <w:spacing w:after="0" w:line="240" w:lineRule="auto"/>
+        <w:jc w:val="both"/>
+        <w:rPr>
+          <w:rFonts w:cstheme="minorHAnsi"/>
+        </w:rPr>
+      </w:pPr>
+      <w:r>
+        <w:rPr>
+          <w:rFonts w:cstheme="minorHAnsi"/>
+        </w:rPr>
+        <w:t xml:space="preserve">Będąc w oknie przeglądarki </w:t>
+      </w:r>
+      <w:r>
+        <w:rPr>
+          <w:rFonts w:cstheme="minorHAnsi"/>
+        </w:rPr>
+        <w:t xml:space="preserve">wchodzimy w narzędzia deweloperskie poprzez naciśnięcie przycisku F12. Następnie w menu wybieramy zakładkę </w:t>
+      </w:r>
+      <w:r>
+        <w:rPr>
+          <w:rFonts w:cstheme="minorHAnsi"/>
+        </w:rPr>
+        <w:t>„</w:t>
       </w:r>
       <w:proofErr w:type="spellStart"/>
       <w:r>
@@ -23455,91 +23879,13 @@
         <w:rPr>
           <w:rFonts w:cstheme="minorHAnsi"/>
         </w:rPr>
-        <w:t>”, następnie „</w:t>
-      </w:r>
-      <w:proofErr w:type="spellStart"/>
-      <w:r>
-        <w:rPr>
-          <w:rFonts w:cstheme="minorHAnsi"/>
-        </w:rPr>
-        <w:t>Console</w:t>
-      </w:r>
-      <w:proofErr w:type="spellEnd"/>
-      <w:r>
-        <w:rPr>
-          <w:rFonts w:cstheme="minorHAnsi"/>
-        </w:rPr>
-        <w:t xml:space="preserve"> </w:t>
-      </w:r>
-      <w:proofErr w:type="spellStart"/>
-      <w:r>
-        <w:rPr>
-          <w:rFonts w:cstheme="minorHAnsi"/>
-        </w:rPr>
-        <w:t>settings</w:t>
-      </w:r>
-      <w:proofErr w:type="spellEnd"/>
-      <w:r>
-        <w:rPr>
-          <w:rFonts w:cstheme="minorHAnsi"/>
-        </w:rPr>
-        <w:t xml:space="preserve">” i zaznaczamy </w:t>
-      </w:r>
-      <w:proofErr w:type="spellStart"/>
-      <w:r>
-        <w:rPr>
-          <w:rFonts w:cstheme="minorHAnsi"/>
-        </w:rPr>
-        <w:t>checkbox</w:t>
-      </w:r>
-      <w:proofErr w:type="spellEnd"/>
-      <w:r>
-        <w:rPr>
-          <w:rFonts w:cstheme="minorHAnsi"/>
-        </w:rPr>
-        <w:t xml:space="preserve"> „</w:t>
-      </w:r>
-      <w:proofErr w:type="spellStart"/>
-      <w:r>
-        <w:rPr>
-          <w:rFonts w:cstheme="minorHAnsi"/>
-        </w:rPr>
-        <w:t>Selected</w:t>
-      </w:r>
-      <w:proofErr w:type="spellEnd"/>
-      <w:r>
-        <w:rPr>
-          <w:rFonts w:cstheme="minorHAnsi"/>
-        </w:rPr>
-        <w:t xml:space="preserve"> </w:t>
-      </w:r>
-      <w:proofErr w:type="spellStart"/>
-      <w:r>
-        <w:rPr>
-          <w:rFonts w:cstheme="minorHAnsi"/>
-        </w:rPr>
-        <w:t>context</w:t>
-      </w:r>
-      <w:proofErr w:type="spellEnd"/>
-      <w:r>
-        <w:rPr>
-          <w:rFonts w:cstheme="minorHAnsi"/>
-        </w:rPr>
-        <w:t xml:space="preserve"> </w:t>
-      </w:r>
-      <w:proofErr w:type="spellStart"/>
-      <w:r>
-        <w:rPr>
-          <w:rFonts w:cstheme="minorHAnsi"/>
-        </w:rPr>
-        <w:t>only</w:t>
-      </w:r>
-      <w:proofErr w:type="spellEnd"/>
-      <w:r>
-        <w:rPr>
-          <w:rFonts w:cstheme="minorHAnsi"/>
-        </w:rPr>
-        <w:t>”.</w:t>
+        <w:t>”</w:t>
+      </w:r>
+      <w:r>
+        <w:rPr>
+          <w:rFonts w:cstheme="minorHAnsi"/>
+        </w:rPr>
+        <w:t>.</w:t>
       </w:r>
     </w:p>
     <w:p>
@@ -23569,37 +23915,121 @@
         <w:rPr>
           <w:rFonts w:cstheme="minorHAnsi"/>
         </w:rPr>
-        <w:t xml:space="preserve">Przykład wypisania w konsoli przykładowej wiadomości tekstowej operując w pliku </w:t>
-      </w:r>
-      <w:proofErr w:type="spellStart"/>
-      <w:r>
-        <w:rPr>
-          <w:rFonts w:cstheme="minorHAnsi"/>
-        </w:rPr>
-        <w:t>html</w:t>
-      </w:r>
-      <w:proofErr w:type="spellEnd"/>
-      <w:r>
-        <w:rPr>
-          <w:rFonts w:cstheme="minorHAnsi"/>
-        </w:rPr>
-        <w:t>:</w:t>
-      </w:r>
-    </w:p>
-    <w:p>
-      <w:pPr>
-        <w:pStyle w:val="Akapitzlist"/>
-        <w:spacing w:after="0" w:line="240" w:lineRule="auto"/>
-        <w:jc w:val="both"/>
-        <w:rPr>
-          <w:rFonts w:cstheme="minorHAnsi"/>
-        </w:rPr>
-      </w:pPr>
-      <w:r>
-        <w:rPr>
-          <w:rFonts w:cstheme="minorHAnsi"/>
-        </w:rPr>
-        <w:t>console.log("Hello World!")</w:t>
+        <w:t>Wyłączenie alertów o błędach w konsoli, w ten sposób by otrzymywać informacje jedynie z naszych skryptów:</w:t>
+      </w:r>
+    </w:p>
+    <w:p>
+      <w:pPr>
+        <w:pStyle w:val="Akapitzlist"/>
+        <w:spacing w:after="0" w:line="240" w:lineRule="auto"/>
+        <w:jc w:val="both"/>
+        <w:rPr>
+          <w:rFonts w:cstheme="minorHAnsi"/>
+        </w:rPr>
+      </w:pPr>
+      <w:r>
+        <w:rPr>
+          <w:rFonts w:cstheme="minorHAnsi"/>
+        </w:rPr>
+        <w:t>Będąc w narzędziach deweloperskich w menu wybieramy zakładkę „</w:t>
+      </w:r>
+      <w:proofErr w:type="spellStart"/>
+      <w:r>
+        <w:rPr>
+          <w:rFonts w:cstheme="minorHAnsi"/>
+        </w:rPr>
+        <w:t>Console</w:t>
+      </w:r>
+      <w:proofErr w:type="spellEnd"/>
+      <w:r>
+        <w:rPr>
+          <w:rFonts w:cstheme="minorHAnsi"/>
+        </w:rPr>
+        <w:t>”, następnie „</w:t>
+      </w:r>
+      <w:proofErr w:type="spellStart"/>
+      <w:r>
+        <w:rPr>
+          <w:rFonts w:cstheme="minorHAnsi"/>
+        </w:rPr>
+        <w:t>Console</w:t>
+      </w:r>
+      <w:proofErr w:type="spellEnd"/>
+      <w:r>
+        <w:rPr>
+          <w:rFonts w:cstheme="minorHAnsi"/>
+        </w:rPr>
+        <w:t xml:space="preserve"> </w:t>
+      </w:r>
+      <w:proofErr w:type="spellStart"/>
+      <w:r>
+        <w:rPr>
+          <w:rFonts w:cstheme="minorHAnsi"/>
+        </w:rPr>
+        <w:t>settings</w:t>
+      </w:r>
+      <w:proofErr w:type="spellEnd"/>
+      <w:r>
+        <w:rPr>
+          <w:rFonts w:cstheme="minorHAnsi"/>
+        </w:rPr>
+        <w:t xml:space="preserve">” i zaznaczamy </w:t>
+      </w:r>
+      <w:proofErr w:type="spellStart"/>
+      <w:r>
+        <w:rPr>
+          <w:rFonts w:cstheme="minorHAnsi"/>
+        </w:rPr>
+        <w:t>checkbox</w:t>
+      </w:r>
+      <w:proofErr w:type="spellEnd"/>
+      <w:r>
+        <w:rPr>
+          <w:rFonts w:cstheme="minorHAnsi"/>
+        </w:rPr>
+        <w:t xml:space="preserve"> „</w:t>
+      </w:r>
+      <w:proofErr w:type="spellStart"/>
+      <w:r>
+        <w:rPr>
+          <w:rFonts w:cstheme="minorHAnsi"/>
+        </w:rPr>
+        <w:t>Selected</w:t>
+      </w:r>
+      <w:proofErr w:type="spellEnd"/>
+      <w:r>
+        <w:rPr>
+          <w:rFonts w:cstheme="minorHAnsi"/>
+        </w:rPr>
+        <w:t xml:space="preserve"> </w:t>
+      </w:r>
+      <w:proofErr w:type="spellStart"/>
+      <w:r>
+        <w:rPr>
+          <w:rFonts w:cstheme="minorHAnsi"/>
+        </w:rPr>
+        <w:t>context</w:t>
+      </w:r>
+      <w:proofErr w:type="spellEnd"/>
+      <w:r>
+        <w:rPr>
+          <w:rFonts w:cstheme="minorHAnsi"/>
+        </w:rPr>
+        <w:t xml:space="preserve"> </w:t>
+      </w:r>
+      <w:proofErr w:type="spellStart"/>
+      <w:r>
+        <w:rPr>
+          <w:rFonts w:cstheme="minorHAnsi"/>
+        </w:rPr>
+        <w:t>only</w:t>
+      </w:r>
+      <w:proofErr w:type="spellEnd"/>
+      <w:r>
+        <w:rPr>
+          <w:rFonts w:cstheme="minorHAnsi"/>
+        </w:rPr>
+        <w:t>”.</w:t>
       </w:r>
     </w:p>
     <w:p>
@@ -23629,110 +24059,38 @@
         <w:rPr>
           <w:rFonts w:cstheme="minorHAnsi"/>
         </w:rPr>
-        <w:t xml:space="preserve">Przykład </w:t>
-      </w:r>
-      <w:r>
-        <w:rPr>
-          <w:rFonts w:cstheme="minorHAnsi"/>
-        </w:rPr>
-        <w:t xml:space="preserve">wywołania wiadomości typu </w:t>
-      </w:r>
-      <w:proofErr w:type="spellStart"/>
-      <w:r>
-        <w:rPr>
-          <w:rFonts w:cstheme="minorHAnsi"/>
-        </w:rPr>
-        <w:t>warning</w:t>
-      </w:r>
-      <w:proofErr w:type="spellEnd"/>
-      <w:r>
-        <w:rPr>
-          <w:rFonts w:cstheme="minorHAnsi"/>
-        </w:rPr>
-        <w:t xml:space="preserve"> w </w:t>
-      </w:r>
-      <w:r>
-        <w:rPr>
-          <w:rFonts w:cstheme="minorHAnsi"/>
-        </w:rPr>
-        <w:t xml:space="preserve">konsoli </w:t>
-      </w:r>
-      <w:r>
-        <w:rPr>
-          <w:rFonts w:cstheme="minorHAnsi"/>
-        </w:rPr>
-        <w:t>przeglądar</w:t>
-      </w:r>
-      <w:r>
-        <w:rPr>
-          <w:rFonts w:cstheme="minorHAnsi"/>
-        </w:rPr>
-        <w:t>ki</w:t>
-      </w:r>
-      <w:r>
-        <w:rPr>
-          <w:rFonts w:cstheme="minorHAnsi"/>
-        </w:rPr>
-        <w:t xml:space="preserve"> internetowej:</w:t>
-      </w:r>
-    </w:p>
-    <w:p>
-      <w:pPr>
-        <w:pStyle w:val="Akapitzlist"/>
-        <w:spacing w:after="0" w:line="240" w:lineRule="auto"/>
-        <w:jc w:val="both"/>
-        <w:rPr>
-          <w:rFonts w:cstheme="minorHAnsi"/>
-        </w:rPr>
-      </w:pPr>
-      <w:proofErr w:type="spellStart"/>
-      <w:r>
-        <w:rPr>
-          <w:rFonts w:cstheme="minorHAnsi"/>
-        </w:rPr>
-        <w:t>console.warn</w:t>
-      </w:r>
-      <w:proofErr w:type="spellEnd"/>
-      <w:r>
-        <w:rPr>
-          <w:rFonts w:cstheme="minorHAnsi"/>
-        </w:rPr>
-        <w:t>("</w:t>
-      </w:r>
-      <w:proofErr w:type="spellStart"/>
-      <w:r>
-        <w:rPr>
-          <w:rFonts w:cstheme="minorHAnsi"/>
-        </w:rPr>
-        <w:t>Warning</w:t>
-      </w:r>
-      <w:proofErr w:type="spellEnd"/>
-      <w:r>
-        <w:rPr>
-          <w:rFonts w:cstheme="minorHAnsi"/>
-        </w:rPr>
-        <w:t>!")</w:t>
-      </w:r>
-    </w:p>
-    <w:p>
-      <w:pPr>
-        <w:pStyle w:val="Akapitzlist"/>
-        <w:spacing w:after="0" w:line="240" w:lineRule="auto"/>
-        <w:jc w:val="both"/>
-        <w:rPr>
-          <w:rFonts w:cstheme="minorHAnsi"/>
-        </w:rPr>
-      </w:pPr>
-    </w:p>
-    <w:p>
-      <w:pPr>
-        <w:pStyle w:val="Akapitzlist"/>
-        <w:spacing w:after="0" w:line="240" w:lineRule="auto"/>
-        <w:jc w:val="both"/>
-        <w:rPr>
-          <w:rFonts w:cstheme="minorHAnsi"/>
-        </w:rPr>
-      </w:pPr>
+        <w:t xml:space="preserve">Przykład wypisania w konsoli przykładowej wiadomości tekstowej operując w pliku </w:t>
+      </w:r>
+      <w:proofErr w:type="spellStart"/>
+      <w:r>
+        <w:rPr>
+          <w:rFonts w:cstheme="minorHAnsi"/>
+        </w:rPr>
+        <w:t>html</w:t>
+      </w:r>
+      <w:proofErr w:type="spellEnd"/>
+      <w:r>
+        <w:rPr>
+          <w:rFonts w:cstheme="minorHAnsi"/>
+        </w:rPr>
+        <w:t>:</w:t>
+      </w:r>
+    </w:p>
+    <w:p>
+      <w:pPr>
+        <w:pStyle w:val="Akapitzlist"/>
+        <w:spacing w:after="0" w:line="240" w:lineRule="auto"/>
+        <w:jc w:val="both"/>
+        <w:rPr>
+          <w:rFonts w:cstheme="minorHAnsi"/>
+        </w:rPr>
+      </w:pPr>
+      <w:r>
+        <w:rPr>
+          <w:rFonts w:cstheme="minorHAnsi"/>
+        </w:rPr>
+        <w:t>console.log("Hello World!")</w:t>
+      </w:r>
     </w:p>
     <w:p>
       <w:pPr>
@@ -23761,484 +24119,93 @@
         <w:rPr>
           <w:rFonts w:cstheme="minorHAnsi"/>
         </w:rPr>
-        <w:t xml:space="preserve">Wartość </w:t>
-      </w:r>
-      <w:proofErr w:type="spellStart"/>
-      <w:r>
-        <w:rPr>
-          <w:rFonts w:cstheme="minorHAnsi"/>
-        </w:rPr>
-        <w:t>NaN</w:t>
-      </w:r>
-      <w:proofErr w:type="spellEnd"/>
-      <w:r>
-        <w:rPr>
-          <w:rFonts w:cstheme="minorHAnsi"/>
-        </w:rPr>
-        <w:t>:</w:t>
-      </w:r>
-    </w:p>
-    <w:p>
-      <w:pPr>
-        <w:pStyle w:val="Akapitzlist"/>
-        <w:spacing w:after="0" w:line="240" w:lineRule="auto"/>
-        <w:jc w:val="both"/>
-        <w:rPr>
-          <w:rFonts w:cstheme="minorHAnsi"/>
-        </w:rPr>
-      </w:pPr>
-      <w:r>
-        <w:rPr>
-          <w:rFonts w:cstheme="minorHAnsi"/>
-        </w:rPr>
-        <w:t xml:space="preserve">Wartość czyli not a </w:t>
-      </w:r>
-      <w:proofErr w:type="spellStart"/>
-      <w:r>
-        <w:rPr>
-          <w:rFonts w:cstheme="minorHAnsi"/>
-        </w:rPr>
-        <w:t>number</w:t>
-      </w:r>
-      <w:proofErr w:type="spellEnd"/>
-      <w:r>
-        <w:rPr>
-          <w:rFonts w:cstheme="minorHAnsi"/>
-        </w:rPr>
-        <w:t xml:space="preserve"> to specjalna wartość informująca</w:t>
-      </w:r>
-      <w:r>
-        <w:rPr>
-          <w:rFonts w:cstheme="minorHAnsi"/>
-        </w:rPr>
-        <w:t xml:space="preserve"> nas w konsoli</w:t>
-      </w:r>
-      <w:r>
-        <w:rPr>
-          <w:rFonts w:cstheme="minorHAnsi"/>
-        </w:rPr>
-        <w:t>,</w:t>
-      </w:r>
-      <w:r>
-        <w:rPr>
-          <w:rFonts w:cstheme="minorHAnsi"/>
-        </w:rPr>
-        <w:t xml:space="preserve"> </w:t>
-      </w:r>
-      <w:r>
-        <w:rPr>
-          <w:rFonts w:cstheme="minorHAnsi"/>
-        </w:rPr>
-        <w:t>że coś nie jest liczbą. Uwaga! To nie jest typ danych!</w:t>
-      </w:r>
-      <w:r>
-        <w:rPr>
-          <w:rFonts w:cstheme="minorHAnsi"/>
-        </w:rPr>
-        <w:t xml:space="preserve"> Przykładowo:</w:t>
-      </w:r>
-    </w:p>
-    <w:p>
-      <w:pPr>
-        <w:pStyle w:val="Akapitzlist"/>
-        <w:spacing w:after="0" w:line="240" w:lineRule="auto"/>
-        <w:jc w:val="both"/>
-        <w:rPr>
-          <w:rFonts w:cstheme="minorHAnsi"/>
-        </w:rPr>
-      </w:pPr>
-    </w:p>
-    <w:p>
-      <w:pPr>
-        <w:pStyle w:val="Akapitzlist"/>
-        <w:spacing w:after="0" w:line="240" w:lineRule="auto"/>
-        <w:jc w:val="both"/>
-        <w:rPr>
-          <w:rFonts w:cstheme="minorHAnsi"/>
-        </w:rPr>
-      </w:pPr>
-      <w:r>
-        <w:rPr>
-          <w:rFonts w:cstheme="minorHAnsi"/>
-        </w:rPr>
-        <w:t xml:space="preserve">        // Sprzeczność matematyczna jako wartość </w:t>
-      </w:r>
-      <w:proofErr w:type="spellStart"/>
-      <w:r>
-        <w:rPr>
-          <w:rFonts w:cstheme="minorHAnsi"/>
-        </w:rPr>
-        <w:t>NaN</w:t>
-      </w:r>
-      <w:proofErr w:type="spellEnd"/>
-    </w:p>
-    <w:p>
-      <w:pPr>
-        <w:pStyle w:val="Akapitzlist"/>
-        <w:spacing w:after="0" w:line="240" w:lineRule="auto"/>
-        <w:jc w:val="both"/>
-        <w:rPr>
-          <w:rFonts w:cstheme="minorHAnsi"/>
-        </w:rPr>
-      </w:pPr>
-      <w:r>
-        <w:rPr>
-          <w:rFonts w:cstheme="minorHAnsi"/>
-        </w:rPr>
-        <w:t xml:space="preserve">        </w:t>
-      </w:r>
-      <w:proofErr w:type="spellStart"/>
-      <w:r>
-        <w:rPr>
-          <w:rFonts w:cstheme="minorHAnsi"/>
-        </w:rPr>
-        <w:t>let</w:t>
-      </w:r>
-      <w:proofErr w:type="spellEnd"/>
-      <w:r>
-        <w:rPr>
-          <w:rFonts w:cstheme="minorHAnsi"/>
-        </w:rPr>
-        <w:t xml:space="preserve"> data = 0/0;</w:t>
-      </w:r>
-    </w:p>
-    <w:p>
-      <w:pPr>
-        <w:pStyle w:val="Akapitzlist"/>
-        <w:spacing w:after="0" w:line="240" w:lineRule="auto"/>
-        <w:jc w:val="both"/>
-        <w:rPr>
-          <w:rFonts w:cstheme="minorHAnsi"/>
-        </w:rPr>
-      </w:pPr>
-      <w:r>
-        <w:rPr>
-          <w:rFonts w:cstheme="minorHAnsi"/>
-        </w:rPr>
-        <w:t xml:space="preserve">        console.log(data);</w:t>
-      </w:r>
-      <w:r>
-        <w:rPr>
-          <w:rFonts w:cstheme="minorHAnsi"/>
-        </w:rPr>
-        <w:tab/>
-      </w:r>
-      <w:r>
-        <w:rPr>
-          <w:rFonts w:cstheme="minorHAnsi"/>
-        </w:rPr>
-        <w:tab/>
-      </w:r>
-      <w:r>
-        <w:rPr>
-          <w:rFonts w:cstheme="minorHAnsi"/>
-        </w:rPr>
-        <w:tab/>
-      </w:r>
-      <w:r>
-        <w:rPr>
-          <w:rFonts w:cstheme="minorHAnsi"/>
-        </w:rPr>
-        <w:tab/>
-      </w:r>
-      <w:r>
-        <w:rPr>
-          <w:rFonts w:cstheme="minorHAnsi"/>
-        </w:rPr>
-        <w:tab/>
-        <w:t xml:space="preserve">/* </w:t>
-      </w:r>
-      <w:proofErr w:type="spellStart"/>
-      <w:r>
-        <w:rPr>
-          <w:rFonts w:cstheme="minorHAnsi"/>
-        </w:rPr>
-        <w:t>NaN</w:t>
-      </w:r>
-      <w:proofErr w:type="spellEnd"/>
-      <w:r>
-        <w:rPr>
-          <w:rFonts w:cstheme="minorHAnsi"/>
-        </w:rPr>
-        <w:t xml:space="preserve"> */</w:t>
-      </w:r>
-    </w:p>
-    <w:p>
-      <w:pPr>
-        <w:pStyle w:val="Akapitzlist"/>
-        <w:spacing w:after="0" w:line="240" w:lineRule="auto"/>
-        <w:jc w:val="both"/>
-        <w:rPr>
-          <w:rFonts w:cstheme="minorHAnsi"/>
-        </w:rPr>
-      </w:pPr>
-    </w:p>
-    <w:p>
-      <w:pPr>
-        <w:pStyle w:val="Akapitzlist"/>
-        <w:spacing w:after="0" w:line="240" w:lineRule="auto"/>
-        <w:jc w:val="both"/>
-        <w:rPr>
-          <w:rFonts w:cstheme="minorHAnsi"/>
-        </w:rPr>
-      </w:pPr>
-      <w:r>
-        <w:rPr>
-          <w:rFonts w:cstheme="minorHAnsi"/>
-        </w:rPr>
-        <w:t xml:space="preserve">        data = </w:t>
-      </w:r>
-      <w:proofErr w:type="spellStart"/>
-      <w:r>
-        <w:rPr>
-          <w:rFonts w:cstheme="minorHAnsi"/>
-        </w:rPr>
-        <w:t>Math.sqrt</w:t>
-      </w:r>
-      <w:proofErr w:type="spellEnd"/>
-      <w:r>
-        <w:rPr>
-          <w:rFonts w:cstheme="minorHAnsi"/>
-        </w:rPr>
-        <w:t>(-1);</w:t>
-      </w:r>
-    </w:p>
-    <w:p>
-      <w:pPr>
-        <w:pStyle w:val="Akapitzlist"/>
-        <w:spacing w:after="0" w:line="240" w:lineRule="auto"/>
-        <w:jc w:val="both"/>
-        <w:rPr>
-          <w:rFonts w:cstheme="minorHAnsi"/>
-        </w:rPr>
-      </w:pPr>
-      <w:r>
-        <w:rPr>
-          <w:rFonts w:cstheme="minorHAnsi"/>
-        </w:rPr>
-        <w:t xml:space="preserve">        console.log(data);</w:t>
-      </w:r>
-      <w:r>
-        <w:rPr>
-          <w:rFonts w:cstheme="minorHAnsi"/>
-        </w:rPr>
-        <w:tab/>
-      </w:r>
-      <w:r>
-        <w:rPr>
-          <w:rFonts w:cstheme="minorHAnsi"/>
-        </w:rPr>
-        <w:tab/>
-      </w:r>
-      <w:r>
-        <w:rPr>
-          <w:rFonts w:cstheme="minorHAnsi"/>
-        </w:rPr>
-        <w:tab/>
-      </w:r>
-      <w:r>
-        <w:rPr>
-          <w:rFonts w:cstheme="minorHAnsi"/>
-        </w:rPr>
-        <w:tab/>
-      </w:r>
-      <w:r>
-        <w:rPr>
-          <w:rFonts w:cstheme="minorHAnsi"/>
-        </w:rPr>
-        <w:tab/>
-        <w:t xml:space="preserve">/* </w:t>
-      </w:r>
-      <w:proofErr w:type="spellStart"/>
-      <w:r>
-        <w:rPr>
-          <w:rFonts w:cstheme="minorHAnsi"/>
-        </w:rPr>
-        <w:t>NaN</w:t>
-      </w:r>
-      <w:proofErr w:type="spellEnd"/>
-      <w:r>
-        <w:rPr>
-          <w:rFonts w:cstheme="minorHAnsi"/>
-        </w:rPr>
-        <w:t xml:space="preserve"> */</w:t>
-      </w:r>
-    </w:p>
-    <w:p>
-      <w:pPr>
-        <w:pStyle w:val="Akapitzlist"/>
-        <w:spacing w:after="0" w:line="240" w:lineRule="auto"/>
-        <w:jc w:val="both"/>
-        <w:rPr>
-          <w:rFonts w:cstheme="minorHAnsi"/>
-        </w:rPr>
-      </w:pPr>
-    </w:p>
-    <w:p>
-      <w:pPr>
-        <w:pStyle w:val="Akapitzlist"/>
-        <w:spacing w:after="0" w:line="240" w:lineRule="auto"/>
-        <w:jc w:val="both"/>
-        <w:rPr>
-          <w:rFonts w:cstheme="minorHAnsi"/>
-        </w:rPr>
-      </w:pPr>
-      <w:r>
-        <w:rPr>
-          <w:rFonts w:cstheme="minorHAnsi"/>
-        </w:rPr>
-        <w:t xml:space="preserve">        // Sprawdzenie czy dany element jest </w:t>
-      </w:r>
-      <w:proofErr w:type="spellStart"/>
-      <w:r>
-        <w:rPr>
-          <w:rFonts w:cstheme="minorHAnsi"/>
-        </w:rPr>
-        <w:t>NaN</w:t>
-      </w:r>
-      <w:proofErr w:type="spellEnd"/>
-    </w:p>
-    <w:p>
-      <w:pPr>
-        <w:pStyle w:val="Akapitzlist"/>
-        <w:spacing w:after="0" w:line="240" w:lineRule="auto"/>
-        <w:jc w:val="both"/>
-        <w:rPr>
-          <w:rFonts w:cstheme="minorHAnsi"/>
-        </w:rPr>
-      </w:pPr>
-      <w:r>
-        <w:rPr>
-          <w:rFonts w:cstheme="minorHAnsi"/>
-        </w:rPr>
-        <w:t xml:space="preserve">        console.log(</w:t>
-      </w:r>
-      <w:proofErr w:type="spellStart"/>
-      <w:r>
-        <w:rPr>
-          <w:rFonts w:cstheme="minorHAnsi"/>
-        </w:rPr>
-        <w:t>isNaN</w:t>
-      </w:r>
-      <w:proofErr w:type="spellEnd"/>
-      <w:r>
-        <w:rPr>
-          <w:rFonts w:cstheme="minorHAnsi"/>
-        </w:rPr>
-        <w:t>(data));</w:t>
-      </w:r>
-      <w:r>
-        <w:rPr>
-          <w:rFonts w:cstheme="minorHAnsi"/>
-        </w:rPr>
-        <w:tab/>
-      </w:r>
-      <w:r>
-        <w:rPr>
-          <w:rFonts w:cstheme="minorHAnsi"/>
-        </w:rPr>
-        <w:tab/>
-      </w:r>
-      <w:r>
-        <w:rPr>
-          <w:rFonts w:cstheme="minorHAnsi"/>
-        </w:rPr>
-        <w:tab/>
-      </w:r>
-      <w:r>
-        <w:rPr>
-          <w:rFonts w:cstheme="minorHAnsi"/>
-        </w:rPr>
-        <w:tab/>
-        <w:t xml:space="preserve">/* </w:t>
-      </w:r>
-      <w:proofErr w:type="spellStart"/>
-      <w:r>
-        <w:rPr>
-          <w:rFonts w:cstheme="minorHAnsi"/>
-        </w:rPr>
-        <w:t>true</w:t>
-      </w:r>
-      <w:proofErr w:type="spellEnd"/>
-      <w:r>
-        <w:rPr>
-          <w:rFonts w:cstheme="minorHAnsi"/>
-        </w:rPr>
-        <w:t xml:space="preserve"> */</w:t>
-      </w:r>
-    </w:p>
-    <w:p>
-      <w:pPr>
-        <w:pStyle w:val="Akapitzlist"/>
-        <w:spacing w:after="0" w:line="240" w:lineRule="auto"/>
-        <w:jc w:val="both"/>
-        <w:rPr>
-          <w:rFonts w:cstheme="minorHAnsi"/>
-        </w:rPr>
-      </w:pPr>
-      <w:r>
-        <w:rPr>
-          <w:rFonts w:cstheme="minorHAnsi"/>
-        </w:rPr>
-        <w:t xml:space="preserve">        console.log(</w:t>
-      </w:r>
-      <w:proofErr w:type="spellStart"/>
-      <w:r>
-        <w:rPr>
-          <w:rFonts w:cstheme="minorHAnsi"/>
-        </w:rPr>
-        <w:t>isNaN</w:t>
-      </w:r>
-      <w:proofErr w:type="spellEnd"/>
-      <w:r>
-        <w:rPr>
-          <w:rFonts w:cstheme="minorHAnsi"/>
-        </w:rPr>
-        <w:t>(10));</w:t>
-      </w:r>
-      <w:r>
-        <w:rPr>
-          <w:rFonts w:cstheme="minorHAnsi"/>
-        </w:rPr>
-        <w:tab/>
-      </w:r>
-      <w:r>
-        <w:rPr>
-          <w:rFonts w:cstheme="minorHAnsi"/>
-        </w:rPr>
-        <w:tab/>
-      </w:r>
-      <w:r>
-        <w:rPr>
-          <w:rFonts w:cstheme="minorHAnsi"/>
-        </w:rPr>
-        <w:tab/>
-      </w:r>
-      <w:r>
-        <w:rPr>
-          <w:rFonts w:cstheme="minorHAnsi"/>
-        </w:rPr>
-        <w:tab/>
-        <w:t xml:space="preserve">/* </w:t>
-      </w:r>
-      <w:proofErr w:type="spellStart"/>
-      <w:r>
-        <w:rPr>
-          <w:rFonts w:cstheme="minorHAnsi"/>
-        </w:rPr>
-        <w:t>false</w:t>
-      </w:r>
-      <w:proofErr w:type="spellEnd"/>
-      <w:r>
-        <w:rPr>
-          <w:rFonts w:cstheme="minorHAnsi"/>
-        </w:rPr>
-        <w:t xml:space="preserve"> */</w:t>
-      </w:r>
-    </w:p>
-    <w:p>
-      <w:pPr>
-        <w:pStyle w:val="Akapitzlist"/>
+        <w:t xml:space="preserve">Przykład </w:t>
+      </w:r>
+      <w:r>
+        <w:rPr>
+          <w:rFonts w:cstheme="minorHAnsi"/>
+        </w:rPr>
+        <w:t xml:space="preserve">wywołania wiadomości typu </w:t>
+      </w:r>
+      <w:proofErr w:type="spellStart"/>
+      <w:r>
+        <w:rPr>
+          <w:rFonts w:cstheme="minorHAnsi"/>
+        </w:rPr>
+        <w:t>warning</w:t>
+      </w:r>
+      <w:proofErr w:type="spellEnd"/>
+      <w:r>
+        <w:rPr>
+          <w:rFonts w:cstheme="minorHAnsi"/>
+        </w:rPr>
+        <w:t xml:space="preserve"> w </w:t>
+      </w:r>
+      <w:r>
+        <w:rPr>
+          <w:rFonts w:cstheme="minorHAnsi"/>
+        </w:rPr>
+        <w:t xml:space="preserve">konsoli </w:t>
+      </w:r>
+      <w:r>
+        <w:rPr>
+          <w:rFonts w:cstheme="minorHAnsi"/>
+        </w:rPr>
+        <w:t>przeglądar</w:t>
+      </w:r>
+      <w:r>
+        <w:rPr>
+          <w:rFonts w:cstheme="minorHAnsi"/>
+        </w:rPr>
+        <w:t>ki</w:t>
+      </w:r>
+      <w:r>
+        <w:rPr>
+          <w:rFonts w:cstheme="minorHAnsi"/>
+        </w:rPr>
+        <w:t xml:space="preserve"> internetowej:</w:t>
+      </w:r>
+    </w:p>
+    <w:p>
+      <w:pPr>
+        <w:pStyle w:val="Akapitzlist"/>
+        <w:spacing w:after="0" w:line="240" w:lineRule="auto"/>
+        <w:jc w:val="both"/>
+        <w:rPr>
+          <w:rFonts w:cstheme="minorHAnsi"/>
+        </w:rPr>
+      </w:pPr>
+      <w:proofErr w:type="spellStart"/>
+      <w:r>
+        <w:rPr>
+          <w:rFonts w:cstheme="minorHAnsi"/>
+        </w:rPr>
+        <w:t>console.warn</w:t>
+      </w:r>
+      <w:proofErr w:type="spellEnd"/>
+      <w:r>
+        <w:rPr>
+          <w:rFonts w:cstheme="minorHAnsi"/>
+        </w:rPr>
+        <w:t>("</w:t>
+      </w:r>
+      <w:proofErr w:type="spellStart"/>
+      <w:r>
+        <w:rPr>
+          <w:rFonts w:cstheme="minorHAnsi"/>
+        </w:rPr>
+        <w:t>Warning</w:t>
+      </w:r>
+      <w:proofErr w:type="spellEnd"/>
+      <w:r>
+        <w:rPr>
+          <w:rFonts w:cstheme="minorHAnsi"/>
+        </w:rPr>
+        <w:t>!")</w:t>
+      </w:r>
+    </w:p>
+    <w:p>
+      <w:pPr>
         <w:spacing w:after="0" w:line="240" w:lineRule="auto"/>
         <w:jc w:val="both"/>
         <w:rPr>
@@ -24263,59 +24230,480 @@
         <w:rPr>
           <w:rFonts w:cstheme="minorHAnsi"/>
         </w:rPr>
-        <w:t>Dynamiczne typowanie JavaScript:</w:t>
-      </w:r>
-    </w:p>
-    <w:p>
-      <w:pPr>
-        <w:pStyle w:val="Akapitzlist"/>
-        <w:spacing w:after="0" w:line="240" w:lineRule="auto"/>
-        <w:jc w:val="both"/>
-        <w:rPr>
-          <w:rFonts w:cstheme="minorHAnsi"/>
-        </w:rPr>
-      </w:pPr>
-      <w:proofErr w:type="spellStart"/>
-      <w:r>
-        <w:rPr>
-          <w:rFonts w:cstheme="minorHAnsi"/>
-        </w:rPr>
-        <w:t>Dynamic</w:t>
-      </w:r>
-      <w:proofErr w:type="spellEnd"/>
+        <w:t xml:space="preserve">Wartość </w:t>
+      </w:r>
+      <w:proofErr w:type="spellStart"/>
+      <w:r>
+        <w:rPr>
+          <w:rFonts w:cstheme="minorHAnsi"/>
+        </w:rPr>
+        <w:t>NaN</w:t>
+      </w:r>
+      <w:proofErr w:type="spellEnd"/>
+      <w:r>
+        <w:rPr>
+          <w:rFonts w:cstheme="minorHAnsi"/>
+        </w:rPr>
+        <w:t>:</w:t>
+      </w:r>
+    </w:p>
+    <w:p>
+      <w:pPr>
+        <w:pStyle w:val="Akapitzlist"/>
+        <w:spacing w:after="0" w:line="240" w:lineRule="auto"/>
+        <w:jc w:val="both"/>
+        <w:rPr>
+          <w:rFonts w:cstheme="minorHAnsi"/>
+        </w:rPr>
+      </w:pPr>
+      <w:r>
+        <w:rPr>
+          <w:rFonts w:cstheme="minorHAnsi"/>
+        </w:rPr>
+        <w:t xml:space="preserve">Wartość czyli not a </w:t>
+      </w:r>
+      <w:proofErr w:type="spellStart"/>
+      <w:r>
+        <w:rPr>
+          <w:rFonts w:cstheme="minorHAnsi"/>
+        </w:rPr>
+        <w:t>number</w:t>
+      </w:r>
+      <w:proofErr w:type="spellEnd"/>
+      <w:r>
+        <w:rPr>
+          <w:rFonts w:cstheme="minorHAnsi"/>
+        </w:rPr>
+        <w:t xml:space="preserve"> to specjalna wartość informująca</w:t>
+      </w:r>
+      <w:r>
+        <w:rPr>
+          <w:rFonts w:cstheme="minorHAnsi"/>
+        </w:rPr>
+        <w:t xml:space="preserve"> nas w konsoli</w:t>
+      </w:r>
+      <w:r>
+        <w:rPr>
+          <w:rFonts w:cstheme="minorHAnsi"/>
+        </w:rPr>
+        <w:t>,</w:t>
+      </w:r>
       <w:r>
         <w:rPr>
           <w:rFonts w:cstheme="minorHAnsi"/>
         </w:rPr>
         <w:t xml:space="preserve"> </w:t>
       </w:r>
-      <w:proofErr w:type="spellStart"/>
-      <w:r>
-        <w:rPr>
-          <w:rFonts w:cstheme="minorHAnsi"/>
-        </w:rPr>
-        <w:t>typing</w:t>
-      </w:r>
-      <w:proofErr w:type="spellEnd"/>
-      <w:r>
-        <w:rPr>
-          <w:rFonts w:cstheme="minorHAnsi"/>
-        </w:rPr>
-        <w:t xml:space="preserve">, czyli dynamiczne typowanie oznacza, że w JavaScript do zmiennej możemy przypisać dowolną wartość np. string, numer, </w:t>
-      </w:r>
-      <w:proofErr w:type="spellStart"/>
-      <w:r>
-        <w:rPr>
-          <w:rFonts w:cstheme="minorHAnsi"/>
-        </w:rPr>
-        <w:t>boolean</w:t>
-      </w:r>
-      <w:proofErr w:type="spellEnd"/>
-      <w:r>
-        <w:rPr>
-          <w:rFonts w:cstheme="minorHAnsi"/>
-        </w:rPr>
-        <w:t xml:space="preserve"> itd. Typowane języki programowania takie jak C++ wymagają określenia danej zmiennej z góry, każdorazowo przed wprowadzeniem wartości zmiennej.</w:t>
+      <w:r>
+        <w:rPr>
+          <w:rFonts w:cstheme="minorHAnsi"/>
+        </w:rPr>
+        <w:t>że coś nie jest liczbą. Uwaga! To nie jest typ danych!</w:t>
+      </w:r>
+      <w:r>
+        <w:rPr>
+          <w:rFonts w:cstheme="minorHAnsi"/>
+        </w:rPr>
+        <w:t xml:space="preserve"> Przykładowo:</w:t>
+      </w:r>
+    </w:p>
+    <w:p>
+      <w:pPr>
+        <w:pStyle w:val="Akapitzlist"/>
+        <w:spacing w:after="0" w:line="240" w:lineRule="auto"/>
+        <w:jc w:val="both"/>
+        <w:rPr>
+          <w:rFonts w:cstheme="minorHAnsi"/>
+        </w:rPr>
+      </w:pPr>
+    </w:p>
+    <w:p>
+      <w:pPr>
+        <w:pStyle w:val="Akapitzlist"/>
+        <w:spacing w:after="0" w:line="240" w:lineRule="auto"/>
+        <w:jc w:val="both"/>
+        <w:rPr>
+          <w:rFonts w:cstheme="minorHAnsi"/>
+        </w:rPr>
+      </w:pPr>
+      <w:r>
+        <w:rPr>
+          <w:rFonts w:cstheme="minorHAnsi"/>
+        </w:rPr>
+        <w:t xml:space="preserve">        // Sprzeczność matematyczna jako wartość </w:t>
+      </w:r>
+      <w:proofErr w:type="spellStart"/>
+      <w:r>
+        <w:rPr>
+          <w:rFonts w:cstheme="minorHAnsi"/>
+        </w:rPr>
+        <w:t>NaN</w:t>
+      </w:r>
+      <w:proofErr w:type="spellEnd"/>
+    </w:p>
+    <w:p>
+      <w:pPr>
+        <w:pStyle w:val="Akapitzlist"/>
+        <w:spacing w:after="0" w:line="240" w:lineRule="auto"/>
+        <w:jc w:val="both"/>
+        <w:rPr>
+          <w:rFonts w:cstheme="minorHAnsi"/>
+        </w:rPr>
+      </w:pPr>
+      <w:r>
+        <w:rPr>
+          <w:rFonts w:cstheme="minorHAnsi"/>
+        </w:rPr>
+        <w:t xml:space="preserve">        </w:t>
+      </w:r>
+      <w:proofErr w:type="spellStart"/>
+      <w:r>
+        <w:rPr>
+          <w:rFonts w:cstheme="minorHAnsi"/>
+        </w:rPr>
+        <w:t>let</w:t>
+      </w:r>
+      <w:proofErr w:type="spellEnd"/>
+      <w:r>
+        <w:rPr>
+          <w:rFonts w:cstheme="minorHAnsi"/>
+        </w:rPr>
+        <w:t xml:space="preserve"> data = 0/0;</w:t>
+      </w:r>
+    </w:p>
+    <w:p>
+      <w:pPr>
+        <w:pStyle w:val="Akapitzlist"/>
+        <w:spacing w:after="0" w:line="240" w:lineRule="auto"/>
+        <w:jc w:val="both"/>
+        <w:rPr>
+          <w:rFonts w:cstheme="minorHAnsi"/>
+        </w:rPr>
+      </w:pPr>
+      <w:r>
+        <w:rPr>
+          <w:rFonts w:cstheme="minorHAnsi"/>
+        </w:rPr>
+        <w:t xml:space="preserve">        console.log(data);</w:t>
+      </w:r>
+      <w:r>
+        <w:rPr>
+          <w:rFonts w:cstheme="minorHAnsi"/>
+        </w:rPr>
+        <w:tab/>
+      </w:r>
+      <w:r>
+        <w:rPr>
+          <w:rFonts w:cstheme="minorHAnsi"/>
+        </w:rPr>
+        <w:tab/>
+      </w:r>
+      <w:r>
+        <w:rPr>
+          <w:rFonts w:cstheme="minorHAnsi"/>
+        </w:rPr>
+        <w:tab/>
+      </w:r>
+      <w:r>
+        <w:rPr>
+          <w:rFonts w:cstheme="minorHAnsi"/>
+        </w:rPr>
+        <w:tab/>
+      </w:r>
+      <w:r>
+        <w:rPr>
+          <w:rFonts w:cstheme="minorHAnsi"/>
+        </w:rPr>
+        <w:tab/>
+        <w:t xml:space="preserve">/* </w:t>
+      </w:r>
+      <w:proofErr w:type="spellStart"/>
+      <w:r>
+        <w:rPr>
+          <w:rFonts w:cstheme="minorHAnsi"/>
+        </w:rPr>
+        <w:t>NaN</w:t>
+      </w:r>
+      <w:proofErr w:type="spellEnd"/>
+      <w:r>
+        <w:rPr>
+          <w:rFonts w:cstheme="minorHAnsi"/>
+        </w:rPr>
+        <w:t xml:space="preserve"> */</w:t>
+      </w:r>
+    </w:p>
+    <w:p>
+      <w:pPr>
+        <w:pStyle w:val="Akapitzlist"/>
+        <w:spacing w:after="0" w:line="240" w:lineRule="auto"/>
+        <w:jc w:val="both"/>
+        <w:rPr>
+          <w:rFonts w:cstheme="minorHAnsi"/>
+        </w:rPr>
+      </w:pPr>
+    </w:p>
+    <w:p>
+      <w:pPr>
+        <w:pStyle w:val="Akapitzlist"/>
+        <w:spacing w:after="0" w:line="240" w:lineRule="auto"/>
+        <w:jc w:val="both"/>
+        <w:rPr>
+          <w:rFonts w:cstheme="minorHAnsi"/>
+        </w:rPr>
+      </w:pPr>
+      <w:r>
+        <w:rPr>
+          <w:rFonts w:cstheme="minorHAnsi"/>
+        </w:rPr>
+        <w:t xml:space="preserve">        data = </w:t>
+      </w:r>
+      <w:proofErr w:type="spellStart"/>
+      <w:r>
+        <w:rPr>
+          <w:rFonts w:cstheme="minorHAnsi"/>
+        </w:rPr>
+        <w:t>Math.sqrt</w:t>
+      </w:r>
+      <w:proofErr w:type="spellEnd"/>
+      <w:r>
+        <w:rPr>
+          <w:rFonts w:cstheme="minorHAnsi"/>
+        </w:rPr>
+        <w:t>(-1);</w:t>
+      </w:r>
+    </w:p>
+    <w:p>
+      <w:pPr>
+        <w:pStyle w:val="Akapitzlist"/>
+        <w:spacing w:after="0" w:line="240" w:lineRule="auto"/>
+        <w:jc w:val="both"/>
+        <w:rPr>
+          <w:rFonts w:cstheme="minorHAnsi"/>
+        </w:rPr>
+      </w:pPr>
+      <w:r>
+        <w:rPr>
+          <w:rFonts w:cstheme="minorHAnsi"/>
+        </w:rPr>
+        <w:lastRenderedPageBreak/>
+        <w:t xml:space="preserve">        console.log(data);</w:t>
+      </w:r>
+      <w:r>
+        <w:rPr>
+          <w:rFonts w:cstheme="minorHAnsi"/>
+        </w:rPr>
+        <w:tab/>
+      </w:r>
+      <w:r>
+        <w:rPr>
+          <w:rFonts w:cstheme="minorHAnsi"/>
+        </w:rPr>
+        <w:tab/>
+      </w:r>
+      <w:r>
+        <w:rPr>
+          <w:rFonts w:cstheme="minorHAnsi"/>
+        </w:rPr>
+        <w:tab/>
+      </w:r>
+      <w:r>
+        <w:rPr>
+          <w:rFonts w:cstheme="minorHAnsi"/>
+        </w:rPr>
+        <w:tab/>
+      </w:r>
+      <w:r>
+        <w:rPr>
+          <w:rFonts w:cstheme="minorHAnsi"/>
+        </w:rPr>
+        <w:tab/>
+        <w:t xml:space="preserve">/* </w:t>
+      </w:r>
+      <w:proofErr w:type="spellStart"/>
+      <w:r>
+        <w:rPr>
+          <w:rFonts w:cstheme="minorHAnsi"/>
+        </w:rPr>
+        <w:t>NaN</w:t>
+      </w:r>
+      <w:proofErr w:type="spellEnd"/>
+      <w:r>
+        <w:rPr>
+          <w:rFonts w:cstheme="minorHAnsi"/>
+        </w:rPr>
+        <w:t xml:space="preserve"> */</w:t>
+      </w:r>
+    </w:p>
+    <w:p>
+      <w:pPr>
+        <w:pStyle w:val="Akapitzlist"/>
+        <w:spacing w:after="0" w:line="240" w:lineRule="auto"/>
+        <w:jc w:val="both"/>
+        <w:rPr>
+          <w:rFonts w:cstheme="minorHAnsi"/>
+        </w:rPr>
+      </w:pPr>
+    </w:p>
+    <w:p>
+      <w:pPr>
+        <w:pStyle w:val="Akapitzlist"/>
+        <w:spacing w:after="0" w:line="240" w:lineRule="auto"/>
+        <w:jc w:val="both"/>
+        <w:rPr>
+          <w:rFonts w:cstheme="minorHAnsi"/>
+        </w:rPr>
+      </w:pPr>
+      <w:r>
+        <w:rPr>
+          <w:rFonts w:cstheme="minorHAnsi"/>
+        </w:rPr>
+        <w:t xml:space="preserve">        // Sprawdzenie czy dany element jest </w:t>
+      </w:r>
+      <w:proofErr w:type="spellStart"/>
+      <w:r>
+        <w:rPr>
+          <w:rFonts w:cstheme="minorHAnsi"/>
+        </w:rPr>
+        <w:t>NaN</w:t>
+      </w:r>
+      <w:proofErr w:type="spellEnd"/>
+    </w:p>
+    <w:p>
+      <w:pPr>
+        <w:pStyle w:val="Akapitzlist"/>
+        <w:spacing w:after="0" w:line="240" w:lineRule="auto"/>
+        <w:jc w:val="both"/>
+        <w:rPr>
+          <w:rFonts w:cstheme="minorHAnsi"/>
+        </w:rPr>
+      </w:pPr>
+      <w:r>
+        <w:rPr>
+          <w:rFonts w:cstheme="minorHAnsi"/>
+        </w:rPr>
+        <w:t xml:space="preserve">        console.log(</w:t>
+      </w:r>
+      <w:proofErr w:type="spellStart"/>
+      <w:r>
+        <w:rPr>
+          <w:rFonts w:cstheme="minorHAnsi"/>
+        </w:rPr>
+        <w:t>isNaN</w:t>
+      </w:r>
+      <w:proofErr w:type="spellEnd"/>
+      <w:r>
+        <w:rPr>
+          <w:rFonts w:cstheme="minorHAnsi"/>
+        </w:rPr>
+        <w:t>(data));</w:t>
+      </w:r>
+      <w:r>
+        <w:rPr>
+          <w:rFonts w:cstheme="minorHAnsi"/>
+        </w:rPr>
+        <w:tab/>
+      </w:r>
+      <w:r>
+        <w:rPr>
+          <w:rFonts w:cstheme="minorHAnsi"/>
+        </w:rPr>
+        <w:tab/>
+      </w:r>
+      <w:r>
+        <w:rPr>
+          <w:rFonts w:cstheme="minorHAnsi"/>
+        </w:rPr>
+        <w:tab/>
+      </w:r>
+      <w:r>
+        <w:rPr>
+          <w:rFonts w:cstheme="minorHAnsi"/>
+        </w:rPr>
+        <w:tab/>
+        <w:t xml:space="preserve">/* </w:t>
+      </w:r>
+      <w:proofErr w:type="spellStart"/>
+      <w:r>
+        <w:rPr>
+          <w:rFonts w:cstheme="minorHAnsi"/>
+        </w:rPr>
+        <w:t>true</w:t>
+      </w:r>
+      <w:proofErr w:type="spellEnd"/>
+      <w:r>
+        <w:rPr>
+          <w:rFonts w:cstheme="minorHAnsi"/>
+        </w:rPr>
+        <w:t xml:space="preserve"> */</w:t>
+      </w:r>
+    </w:p>
+    <w:p>
+      <w:pPr>
+        <w:pStyle w:val="Akapitzlist"/>
+        <w:spacing w:after="0" w:line="240" w:lineRule="auto"/>
+        <w:jc w:val="both"/>
+        <w:rPr>
+          <w:rFonts w:cstheme="minorHAnsi"/>
+        </w:rPr>
+      </w:pPr>
+      <w:r>
+        <w:rPr>
+          <w:rFonts w:cstheme="minorHAnsi"/>
+        </w:rPr>
+        <w:t xml:space="preserve">        console.log(</w:t>
+      </w:r>
+      <w:proofErr w:type="spellStart"/>
+      <w:r>
+        <w:rPr>
+          <w:rFonts w:cstheme="minorHAnsi"/>
+        </w:rPr>
+        <w:t>isNaN</w:t>
+      </w:r>
+      <w:proofErr w:type="spellEnd"/>
+      <w:r>
+        <w:rPr>
+          <w:rFonts w:cstheme="minorHAnsi"/>
+        </w:rPr>
+        <w:t>(10));</w:t>
+      </w:r>
+      <w:r>
+        <w:rPr>
+          <w:rFonts w:cstheme="minorHAnsi"/>
+        </w:rPr>
+        <w:tab/>
+      </w:r>
+      <w:r>
+        <w:rPr>
+          <w:rFonts w:cstheme="minorHAnsi"/>
+        </w:rPr>
+        <w:tab/>
+      </w:r>
+      <w:r>
+        <w:rPr>
+          <w:rFonts w:cstheme="minorHAnsi"/>
+        </w:rPr>
+        <w:tab/>
+      </w:r>
+      <w:r>
+        <w:rPr>
+          <w:rFonts w:cstheme="minorHAnsi"/>
+        </w:rPr>
+        <w:tab/>
+        <w:t xml:space="preserve">/* </w:t>
+      </w:r>
+      <w:proofErr w:type="spellStart"/>
+      <w:r>
+        <w:rPr>
+          <w:rFonts w:cstheme="minorHAnsi"/>
+        </w:rPr>
+        <w:t>false</w:t>
+      </w:r>
+      <w:proofErr w:type="spellEnd"/>
+      <w:r>
+        <w:rPr>
+          <w:rFonts w:cstheme="minorHAnsi"/>
+        </w:rPr>
+        <w:t xml:space="preserve"> */</w:t>
       </w:r>
     </w:p>
     <w:p>
@@ -24345,6 +24733,88 @@
         <w:rPr>
           <w:rFonts w:cstheme="minorHAnsi"/>
         </w:rPr>
+        <w:t>Dynamiczne typowanie JavaScript:</w:t>
+      </w:r>
+    </w:p>
+    <w:p>
+      <w:pPr>
+        <w:pStyle w:val="Akapitzlist"/>
+        <w:spacing w:after="0" w:line="240" w:lineRule="auto"/>
+        <w:jc w:val="both"/>
+        <w:rPr>
+          <w:rFonts w:cstheme="minorHAnsi"/>
+        </w:rPr>
+      </w:pPr>
+      <w:proofErr w:type="spellStart"/>
+      <w:r>
+        <w:rPr>
+          <w:rFonts w:cstheme="minorHAnsi"/>
+        </w:rPr>
+        <w:t>Dynamic</w:t>
+      </w:r>
+      <w:proofErr w:type="spellEnd"/>
+      <w:r>
+        <w:rPr>
+          <w:rFonts w:cstheme="minorHAnsi"/>
+        </w:rPr>
+        <w:t xml:space="preserve"> </w:t>
+      </w:r>
+      <w:proofErr w:type="spellStart"/>
+      <w:r>
+        <w:rPr>
+          <w:rFonts w:cstheme="minorHAnsi"/>
+        </w:rPr>
+        <w:t>typing</w:t>
+      </w:r>
+      <w:proofErr w:type="spellEnd"/>
+      <w:r>
+        <w:rPr>
+          <w:rFonts w:cstheme="minorHAnsi"/>
+        </w:rPr>
+        <w:t xml:space="preserve">, czyli dynamiczne typowanie oznacza, że w JavaScript do zmiennej możemy przypisać dowolną wartość np. string, numer, </w:t>
+      </w:r>
+      <w:proofErr w:type="spellStart"/>
+      <w:r>
+        <w:rPr>
+          <w:rFonts w:cstheme="minorHAnsi"/>
+        </w:rPr>
+        <w:t>boolean</w:t>
+      </w:r>
+      <w:proofErr w:type="spellEnd"/>
+      <w:r>
+        <w:rPr>
+          <w:rFonts w:cstheme="minorHAnsi"/>
+        </w:rPr>
+        <w:t xml:space="preserve"> itd. Typowane języki programowania takie jak C++ wymagają określenia danej zmiennej z góry, każdorazowo przed wprowadzeniem wartości zmiennej.</w:t>
+      </w:r>
+    </w:p>
+    <w:p>
+      <w:pPr>
+        <w:pStyle w:val="Akapitzlist"/>
+        <w:spacing w:after="0" w:line="240" w:lineRule="auto"/>
+        <w:jc w:val="both"/>
+        <w:rPr>
+          <w:rFonts w:cstheme="minorHAnsi"/>
+        </w:rPr>
+      </w:pPr>
+    </w:p>
+    <w:p>
+      <w:pPr>
+        <w:pStyle w:val="Akapitzlist"/>
+        <w:numPr>
+          <w:ilvl w:val="0"/>
+          <w:numId w:val="17"/>
+        </w:numPr>
+        <w:spacing w:after="0" w:line="240" w:lineRule="auto"/>
+        <w:jc w:val="both"/>
+        <w:rPr>
+          <w:rFonts w:cstheme="minorHAnsi"/>
+        </w:rPr>
+      </w:pPr>
+      <w:r>
+        <w:rPr>
+          <w:rFonts w:cstheme="minorHAnsi"/>
+        </w:rPr>
         <w:t>Konwersje:</w:t>
       </w:r>
     </w:p>
@@ -24673,7 +25143,6 @@
         <w:rPr>
           <w:rFonts w:cstheme="minorHAnsi"/>
         </w:rPr>
-        <w:lastRenderedPageBreak/>
         <w:t xml:space="preserve">        </w:t>
       </w:r>
       <w:proofErr w:type="spellStart"/>
@@ -25013,7 +25482,7 @@
   <w:abstractNum w:abstractNumId="1" w15:restartNumberingAfterBreak="0">
     <w:nsid w:val="16602651"/>
     <w:multiLevelType w:val="hybridMultilevel"/>
-    <w:tmpl w:val="E87EC4EE"/>
+    <w:tmpl w:val="8F645DC4"/>
     <w:lvl w:ilvl="0" w:tplc="04150009">
       <w:start w:val="1"/>
       <w:numFmt w:val="bullet"/>

</xml_diff>